<commit_message>
Update Word document templates in config
Replaced 'Text_comentario valorativo.docx' and 'template_final.docx' with new versions in the config directory.
</commit_message>
<xml_diff>
--- a/config/Text_comentario valorativo.docx
+++ b/config/Text_comentario valorativo.docx
@@ -102,8 +102,21 @@
           <w:sz w:val="20"/>
           <w:szCs w:val="20"/>
         </w:rPr>
-        <w:t>Comentario sentencia Cashpooling</w:t>
-      </w:r>
+        <w:t xml:space="preserve">Comentario sentencia </w:t>
+      </w:r>
+      <w:proofErr w:type="spellStart"/>
+      <w:r>
+        <w:rPr>
+          <w:rFonts w:ascii="Arial" w:hAnsi="Arial" w:cs="Arial"/>
+          <w:b/>
+          <w:bCs/>
+          <w:color w:val="808080"/>
+          <w:sz w:val="20"/>
+          <w:szCs w:val="20"/>
+        </w:rPr>
+        <w:t>Cashpooling</w:t>
+      </w:r>
+      <w:proofErr w:type="spellEnd"/>
     </w:p>
     <w:p>
       <w:pPr>
@@ -123,28 +136,68 @@
           <w:sz w:val="20"/>
           <w:szCs w:val="20"/>
         </w:rPr>
-        <w:t>Se ha identificado que la documentación de precios de transferencia de la Compañía correspondiente al sistema de cash pooling implementado presenta una asimetría en los tipos de interés aplicados a los saldos deudores y acreedores, lo cual podría no ajustarse al principio de plena competencia establecido en la normativa fiscal española y las directrices de la OCDE.</w:t>
-      </w:r>
-    </w:p>
-    <w:p>
-      <w:pPr>
-        <w:spacing w:before="120" w:after="120" w:line="240" w:lineRule="atLeast"/>
-        <w:jc w:val="both"/>
-        <w:rPr>
-          <w:rFonts w:ascii="Arial" w:hAnsi="Arial" w:cs="Arial"/>
-          <w:color w:val="808080"/>
-          <w:sz w:val="20"/>
-          <w:szCs w:val="20"/>
-        </w:rPr>
-      </w:pPr>
-      <w:r>
-        <w:rPr>
-          <w:rFonts w:ascii="Arial" w:hAnsi="Arial" w:cs="Arial"/>
-          <w:color w:val="808080"/>
-          <w:sz w:val="20"/>
-          <w:szCs w:val="20"/>
-        </w:rPr>
-        <w:t>En este sentido, es relevante destacar la reciente sentencia del Tribunal Supremo 985/2025, de 15 de julio, que establece doctrina en relación con la valoración de operaciones vinculadas en sistemas de cash pooling. En dicha sentencia, el Tribunal Supremo concluye que:</w:t>
+        <w:t xml:space="preserve">Se ha identificado que la documentación de precios de transferencia de la Compañía correspondiente al sistema de cash </w:t>
+      </w:r>
+      <w:proofErr w:type="spellStart"/>
+      <w:r>
+        <w:rPr>
+          <w:rFonts w:ascii="Arial" w:hAnsi="Arial" w:cs="Arial"/>
+          <w:color w:val="808080"/>
+          <w:sz w:val="20"/>
+          <w:szCs w:val="20"/>
+        </w:rPr>
+        <w:t>pooling</w:t>
+      </w:r>
+      <w:proofErr w:type="spellEnd"/>
+      <w:r>
+        <w:rPr>
+          <w:rFonts w:ascii="Arial" w:hAnsi="Arial" w:cs="Arial"/>
+          <w:color w:val="808080"/>
+          <w:sz w:val="20"/>
+          <w:szCs w:val="20"/>
+        </w:rPr>
+        <w:t xml:space="preserve"> implementado presenta una asimetría en los tipos de interés aplicados a los saldos deudores y acreedores, lo cual podría no ajustarse al principio de plena competencia establecido en la normativa fiscal española y las directrices de la OCDE.</w:t>
+      </w:r>
+    </w:p>
+    <w:p>
+      <w:pPr>
+        <w:spacing w:before="120" w:after="120" w:line="240" w:lineRule="atLeast"/>
+        <w:jc w:val="both"/>
+        <w:rPr>
+          <w:rFonts w:ascii="Arial" w:hAnsi="Arial" w:cs="Arial"/>
+          <w:color w:val="808080"/>
+          <w:sz w:val="20"/>
+          <w:szCs w:val="20"/>
+        </w:rPr>
+      </w:pPr>
+      <w:r>
+        <w:rPr>
+          <w:rFonts w:ascii="Arial" w:hAnsi="Arial" w:cs="Arial"/>
+          <w:color w:val="808080"/>
+          <w:sz w:val="20"/>
+          <w:szCs w:val="20"/>
+        </w:rPr>
+        <w:t xml:space="preserve">En este sentido, es relevante destacar la reciente sentencia del Tribunal Supremo 985/2025, de 15 de julio, que establece doctrina en relación con la valoración de operaciones vinculadas en sistemas de cash </w:t>
+      </w:r>
+      <w:proofErr w:type="spellStart"/>
+      <w:r>
+        <w:rPr>
+          <w:rFonts w:ascii="Arial" w:hAnsi="Arial" w:cs="Arial"/>
+          <w:color w:val="808080"/>
+          <w:sz w:val="20"/>
+          <w:szCs w:val="20"/>
+        </w:rPr>
+        <w:t>pooling</w:t>
+      </w:r>
+      <w:proofErr w:type="spellEnd"/>
+      <w:r>
+        <w:rPr>
+          <w:rFonts w:ascii="Arial" w:hAnsi="Arial" w:cs="Arial"/>
+          <w:color w:val="808080"/>
+          <w:sz w:val="20"/>
+          <w:szCs w:val="20"/>
+        </w:rPr>
+        <w:t>. En dicha sentencia, el Tribunal Supremo concluye que:</w:t>
       </w:r>
     </w:p>
     <w:p>
@@ -169,7 +222,27 @@
           <w:sz w:val="20"/>
           <w:szCs w:val="20"/>
         </w:rPr>
-        <w:t>Simetría en los tipos de interés: Los tipos de interés aplicados a las posiciones deudoras y acreedoras dentro de un sistema de cash pooling deben ser simétricos, salvo que existan justificaciones objetivas y razonables que permitan una diferencia en los tipos aplicados. Esta simetría es esencial para garantizar que las operaciones se realicen en condiciones de plena competencia, tal como lo exige la normativa fiscal española y las directrices de la OCDE.</w:t>
+        <w:t xml:space="preserve">Simetría en los tipos de interés: Los tipos de interés aplicados a las posiciones deudoras y acreedoras dentro de un sistema de cash </w:t>
+      </w:r>
+      <w:proofErr w:type="spellStart"/>
+      <w:r>
+        <w:rPr>
+          <w:rFonts w:ascii="Arial" w:hAnsi="Arial" w:cs="Arial"/>
+          <w:color w:val="808080"/>
+          <w:sz w:val="20"/>
+          <w:szCs w:val="20"/>
+        </w:rPr>
+        <w:t>pooling</w:t>
+      </w:r>
+      <w:proofErr w:type="spellEnd"/>
+      <w:r>
+        <w:rPr>
+          <w:rFonts w:ascii="Arial" w:hAnsi="Arial" w:cs="Arial"/>
+          <w:color w:val="808080"/>
+          <w:sz w:val="20"/>
+          <w:szCs w:val="20"/>
+        </w:rPr>
+        <w:t xml:space="preserve"> deben ser simétricos, salvo que existan justificaciones objetivas y razonables que permitan una diferencia en los tipos aplicados. Esta simetría es esencial para garantizar que las operaciones se realicen en condiciones de plena competencia, tal como lo exige la normativa fiscal española y las directrices de la OCDE.</w:t>
       </w:r>
     </w:p>
     <w:p>
@@ -194,7 +267,27 @@
           <w:sz w:val="20"/>
           <w:szCs w:val="20"/>
         </w:rPr>
-        <w:t>Calificación de las operaciones: Las aportaciones de fondos realizadas por las filiales al sistema de cash pooling deben considerarse como préstamos intragrupo a corto plazo, y no como depósitos. Esta calificación es crucial para determinar la adecuada aplicación de los tipos de interés y la correcta documentación de las operaciones.</w:t>
+        <w:t xml:space="preserve">Calificación de las operaciones: Las aportaciones de fondos realizadas por las filiales al sistema de cash </w:t>
+      </w:r>
+      <w:proofErr w:type="spellStart"/>
+      <w:r>
+        <w:rPr>
+          <w:rFonts w:ascii="Arial" w:hAnsi="Arial" w:cs="Arial"/>
+          <w:color w:val="808080"/>
+          <w:sz w:val="20"/>
+          <w:szCs w:val="20"/>
+        </w:rPr>
+        <w:t>pooling</w:t>
+      </w:r>
+      <w:proofErr w:type="spellEnd"/>
+      <w:r>
+        <w:rPr>
+          <w:rFonts w:ascii="Arial" w:hAnsi="Arial" w:cs="Arial"/>
+          <w:color w:val="808080"/>
+          <w:sz w:val="20"/>
+          <w:szCs w:val="20"/>
+        </w:rPr>
+        <w:t xml:space="preserve"> deben considerarse como préstamos intragrupo a corto plazo, y no como depósitos. Esta calificación es crucial para determinar la adecuada aplicación de los tipos de interés y la correcta documentación de las operaciones.</w:t>
       </w:r>
     </w:p>
     <w:p>
@@ -253,28 +346,68 @@
           <w:sz w:val="20"/>
           <w:szCs w:val="20"/>
         </w:rPr>
-        <w:t>Remuneración de la entidad líder: La entidad que actúa como líder en el sistema de cash pooling debe ser remunerada por sus funciones de coordinación y gestión, y dicha remuneración debe ser acorde con su perfil funcional. No se debe permitir que la entidad líder obtenga beneficios adicionales derivados de la asimetría en los tipos de interés aplicados a las posiciones deudoras y acreedoras.</w:t>
-      </w:r>
-    </w:p>
-    <w:p>
-      <w:pPr>
-        <w:spacing w:before="120" w:after="120" w:line="240" w:lineRule="atLeast"/>
-        <w:jc w:val="both"/>
-        <w:rPr>
-          <w:rFonts w:ascii="Arial" w:hAnsi="Arial" w:cs="Arial"/>
-          <w:color w:val="808080"/>
-          <w:sz w:val="20"/>
-          <w:szCs w:val="20"/>
-        </w:rPr>
-      </w:pPr>
-      <w:r>
-        <w:rPr>
-          <w:rFonts w:ascii="Arial" w:hAnsi="Arial" w:cs="Arial"/>
-          <w:color w:val="808080"/>
-          <w:sz w:val="20"/>
-          <w:szCs w:val="20"/>
-        </w:rPr>
-        <w:t>En virtud de lo anterior, se recomienda a la Compañía revisar la documentación de precios de transferencia relacionada con el sistema de cash pooling para asegurar que:</w:t>
+        <w:t xml:space="preserve">Remuneración de la entidad líder: La entidad que actúa como líder en el sistema de cash </w:t>
+      </w:r>
+      <w:proofErr w:type="spellStart"/>
+      <w:r>
+        <w:rPr>
+          <w:rFonts w:ascii="Arial" w:hAnsi="Arial" w:cs="Arial"/>
+          <w:color w:val="808080"/>
+          <w:sz w:val="20"/>
+          <w:szCs w:val="20"/>
+        </w:rPr>
+        <w:t>pooling</w:t>
+      </w:r>
+      <w:proofErr w:type="spellEnd"/>
+      <w:r>
+        <w:rPr>
+          <w:rFonts w:ascii="Arial" w:hAnsi="Arial" w:cs="Arial"/>
+          <w:color w:val="808080"/>
+          <w:sz w:val="20"/>
+          <w:szCs w:val="20"/>
+        </w:rPr>
+        <w:t xml:space="preserve"> debe ser remunerada por sus funciones de coordinación y gestión, y dicha remuneración debe ser acorde con su perfil funcional. No se debe permitir que la entidad líder obtenga beneficios adicionales derivados de la asimetría en los tipos de interés aplicados a las posiciones deudoras y acreedoras.</w:t>
+      </w:r>
+    </w:p>
+    <w:p>
+      <w:pPr>
+        <w:spacing w:before="120" w:after="120" w:line="240" w:lineRule="atLeast"/>
+        <w:jc w:val="both"/>
+        <w:rPr>
+          <w:rFonts w:ascii="Arial" w:hAnsi="Arial" w:cs="Arial"/>
+          <w:color w:val="808080"/>
+          <w:sz w:val="20"/>
+          <w:szCs w:val="20"/>
+        </w:rPr>
+      </w:pPr>
+      <w:r>
+        <w:rPr>
+          <w:rFonts w:ascii="Arial" w:hAnsi="Arial" w:cs="Arial"/>
+          <w:color w:val="808080"/>
+          <w:sz w:val="20"/>
+          <w:szCs w:val="20"/>
+        </w:rPr>
+        <w:t xml:space="preserve">En virtud de lo anterior, se recomienda a la Compañía revisar la documentación de precios de transferencia relacionada con el sistema de cash </w:t>
+      </w:r>
+      <w:proofErr w:type="spellStart"/>
+      <w:r>
+        <w:rPr>
+          <w:rFonts w:ascii="Arial" w:hAnsi="Arial" w:cs="Arial"/>
+          <w:color w:val="808080"/>
+          <w:sz w:val="20"/>
+          <w:szCs w:val="20"/>
+        </w:rPr>
+        <w:t>pooling</w:t>
+      </w:r>
+      <w:proofErr w:type="spellEnd"/>
+      <w:r>
+        <w:rPr>
+          <w:rFonts w:ascii="Arial" w:hAnsi="Arial" w:cs="Arial"/>
+          <w:color w:val="808080"/>
+          <w:sz w:val="20"/>
+          <w:szCs w:val="20"/>
+        </w:rPr>
+        <w:t xml:space="preserve"> para asegurar que:</w:t>
       </w:r>
     </w:p>
     <w:p>
@@ -589,8 +722,21 @@
           <w:sz w:val="20"/>
           <w:szCs w:val="20"/>
         </w:rPr>
-        <w:t>Comentarios Idioma distinto al inglés y/o Español</w:t>
-      </w:r>
+        <w:t xml:space="preserve">Comentarios Idioma distinto al inglés y/o </w:t>
+      </w:r>
+      <w:proofErr w:type="gramStart"/>
+      <w:r>
+        <w:rPr>
+          <w:rFonts w:ascii="Arial" w:hAnsi="Arial" w:cs="Arial"/>
+          <w:b/>
+          <w:bCs/>
+          <w:color w:val="808080"/>
+          <w:sz w:val="20"/>
+          <w:szCs w:val="20"/>
+        </w:rPr>
+        <w:t>Español</w:t>
+      </w:r>
+      <w:proofErr w:type="gramEnd"/>
     </w:p>
     <w:p>
       <w:pPr>
@@ -652,7 +798,27 @@
           <w:sz w:val="20"/>
           <w:szCs w:val="20"/>
         </w:rPr>
-        <w:t>No obstante, el Foro Conjunto de la Unión Europea sobre Precios de Transferencia  ha expresado un consenso general según el cual no debería exigirse de forma sistemática la traducción de la documentación al idioma oficial de cada Estado miembro. El citado Foro recomienda que las administraciones acepten, siempre que sea posible, documentación en lenguas de uso común en el ámbito económico internacional, como el inglés, con el fin de reducir costes y agilizar los procedimientos.</w:t>
+        <w:t xml:space="preserve">No obstante, el Foro Conjunto de la Unión Europea sobre Precios de </w:t>
+      </w:r>
+      <w:proofErr w:type="gramStart"/>
+      <w:r>
+        <w:rPr>
+          <w:rFonts w:ascii="Arial" w:hAnsi="Arial" w:cs="Arial"/>
+          <w:color w:val="808080"/>
+          <w:sz w:val="20"/>
+          <w:szCs w:val="20"/>
+        </w:rPr>
+        <w:t>Transferencia  ha</w:t>
+      </w:r>
+      <w:proofErr w:type="gramEnd"/>
+      <w:r>
+        <w:rPr>
+          <w:rFonts w:ascii="Arial" w:hAnsi="Arial" w:cs="Arial"/>
+          <w:color w:val="808080"/>
+          <w:sz w:val="20"/>
+          <w:szCs w:val="20"/>
+        </w:rPr>
+        <w:t xml:space="preserve"> expresado un consenso general según el cual no debería exigirse de forma sistemática la traducción de la documentación al idioma oficial de cada Estado miembro. El citado Foro recomienda que las administraciones acepten, siempre que sea posible, documentación en lenguas de uso común en el ámbito económico internacional, como el inglés, con el fin de reducir costes y agilizar los procedimientos.</w:t>
       </w:r>
     </w:p>
     <w:p>
@@ -3342,7 +3508,27 @@
           <w:sz w:val="20"/>
           <w:szCs w:val="20"/>
         </w:rPr>
-        <w:t>Esta documentación reforzará la defensibilidad del pago desde la perspectiva del principio de plena competencia y mitigará potenciales ajustes por parte de la Administración Tributaria.</w:t>
+        <w:t xml:space="preserve">Esta documentación reforzará la </w:t>
+      </w:r>
+      <w:proofErr w:type="spellStart"/>
+      <w:r>
+        <w:rPr>
+          <w:rFonts w:ascii="Arial" w:hAnsi="Arial" w:cs="Arial"/>
+          <w:color w:val="808080"/>
+          <w:sz w:val="20"/>
+          <w:szCs w:val="20"/>
+        </w:rPr>
+        <w:t>defensibilidad</w:t>
+      </w:r>
+      <w:proofErr w:type="spellEnd"/>
+      <w:r>
+        <w:rPr>
+          <w:rFonts w:ascii="Arial" w:hAnsi="Arial" w:cs="Arial"/>
+          <w:color w:val="808080"/>
+          <w:sz w:val="20"/>
+          <w:szCs w:val="20"/>
+        </w:rPr>
+        <w:t xml:space="preserve"> del pago desde la perspectiva del principio de plena competencia y mitigará potenciales ajustes por parte de la Administración Tributaria.</w:t>
       </w:r>
     </w:p>
     <w:p>
@@ -3576,7 +3762,27 @@
           <w:sz w:val="20"/>
           <w:szCs w:val="20"/>
         </w:rPr>
-        <w:t xml:space="preserve"> se ha observado que el indicador de nivel de beneficio (Profit Level Indicator, PLI) utilizado en los análisis económicos podría no reflejar adecuadamente la estructura funcional y de riesgos de la Compañía.</w:t>
+        <w:t xml:space="preserve"> se ha observado que el indicador de nivel de beneficio (Profit Level </w:t>
+      </w:r>
+      <w:proofErr w:type="spellStart"/>
+      <w:r>
+        <w:rPr>
+          <w:rFonts w:ascii="Arial" w:hAnsi="Arial" w:cs="Arial"/>
+          <w:color w:val="808080"/>
+          <w:sz w:val="20"/>
+          <w:szCs w:val="20"/>
+        </w:rPr>
+        <w:t>Indicator</w:t>
+      </w:r>
+      <w:proofErr w:type="spellEnd"/>
+      <w:r>
+        <w:rPr>
+          <w:rFonts w:ascii="Arial" w:hAnsi="Arial" w:cs="Arial"/>
+          <w:color w:val="808080"/>
+          <w:sz w:val="20"/>
+          <w:szCs w:val="20"/>
+        </w:rPr>
+        <w:t>, PLI) utilizado en los análisis económicos podría no reflejar adecuadamente la estructura funcional y de riesgos de la Compañía.</w:t>
       </w:r>
     </w:p>
     <w:p>
@@ -3620,6 +3826,7 @@
         </w:rPr>
         <w:t xml:space="preserve">Según las Directrices de la OCDE 2022 (Capítulo II, párrafo 2.64), el PLI debe seleccionarse en función de las características de la transacción y las funciones desempeñadas. Así, para actividades de fabricación suele ser más adecuado un indicador basado en los costes (por ejemplo, </w:t>
       </w:r>
+      <w:proofErr w:type="spellStart"/>
       <w:r>
         <w:rPr>
           <w:rFonts w:ascii="Arial" w:hAnsi="Arial" w:cs="Arial"/>
@@ -3629,17 +3836,9 @@
           <w:sz w:val="20"/>
           <w:szCs w:val="20"/>
         </w:rPr>
-        <w:t>Return on Total Costs</w:t>
-      </w:r>
-      <w:r>
-        <w:rPr>
-          <w:rFonts w:ascii="Arial" w:hAnsi="Arial" w:cs="Arial"/>
-          <w:color w:val="808080"/>
-          <w:sz w:val="20"/>
-          <w:szCs w:val="20"/>
-        </w:rPr>
-        <w:t xml:space="preserve"> o </w:t>
-      </w:r>
+        <w:t>Return</w:t>
+      </w:r>
+      <w:proofErr w:type="spellEnd"/>
       <w:r>
         <w:rPr>
           <w:rFonts w:ascii="Arial" w:hAnsi="Arial" w:cs="Arial"/>
@@ -3649,17 +3848,9 @@
           <w:sz w:val="20"/>
           <w:szCs w:val="20"/>
         </w:rPr>
-        <w:t>Full Cost Mark-up</w:t>
-      </w:r>
-      <w:r>
-        <w:rPr>
-          <w:rFonts w:ascii="Arial" w:hAnsi="Arial" w:cs="Arial"/>
-          <w:color w:val="808080"/>
-          <w:sz w:val="20"/>
-          <w:szCs w:val="20"/>
-        </w:rPr>
-        <w:t xml:space="preserve">), mientras que para actividades de distribución resulta más apropiado un indicador basado en las ventas (por ejemplo, </w:t>
-      </w:r>
+        <w:t xml:space="preserve"> </w:t>
+      </w:r>
+      <w:proofErr w:type="spellStart"/>
       <w:r>
         <w:rPr>
           <w:rFonts w:ascii="Arial" w:hAnsi="Arial" w:cs="Arial"/>
@@ -3669,7 +3860,109 @@
           <w:sz w:val="20"/>
           <w:szCs w:val="20"/>
         </w:rPr>
-        <w:t>Return on Sales</w:t>
+        <w:t>on</w:t>
+      </w:r>
+      <w:proofErr w:type="spellEnd"/>
+      <w:r>
+        <w:rPr>
+          <w:rFonts w:ascii="Arial" w:hAnsi="Arial" w:cs="Arial"/>
+          <w:i/>
+          <w:iCs/>
+          <w:color w:val="808080"/>
+          <w:sz w:val="20"/>
+          <w:szCs w:val="20"/>
+        </w:rPr>
+        <w:t xml:space="preserve"> Total </w:t>
+      </w:r>
+      <w:proofErr w:type="spellStart"/>
+      <w:r>
+        <w:rPr>
+          <w:rFonts w:ascii="Arial" w:hAnsi="Arial" w:cs="Arial"/>
+          <w:i/>
+          <w:iCs/>
+          <w:color w:val="808080"/>
+          <w:sz w:val="20"/>
+          <w:szCs w:val="20"/>
+        </w:rPr>
+        <w:t>Costs</w:t>
+      </w:r>
+      <w:proofErr w:type="spellEnd"/>
+      <w:r>
+        <w:rPr>
+          <w:rFonts w:ascii="Arial" w:hAnsi="Arial" w:cs="Arial"/>
+          <w:color w:val="808080"/>
+          <w:sz w:val="20"/>
+          <w:szCs w:val="20"/>
+        </w:rPr>
+        <w:t xml:space="preserve"> o </w:t>
+      </w:r>
+      <w:r>
+        <w:rPr>
+          <w:rFonts w:ascii="Arial" w:hAnsi="Arial" w:cs="Arial"/>
+          <w:i/>
+          <w:iCs/>
+          <w:color w:val="808080"/>
+          <w:sz w:val="20"/>
+          <w:szCs w:val="20"/>
+        </w:rPr>
+        <w:t>Full Cost Mark-up</w:t>
+      </w:r>
+      <w:r>
+        <w:rPr>
+          <w:rFonts w:ascii="Arial" w:hAnsi="Arial" w:cs="Arial"/>
+          <w:color w:val="808080"/>
+          <w:sz w:val="20"/>
+          <w:szCs w:val="20"/>
+        </w:rPr>
+        <w:t xml:space="preserve">), mientras que para actividades de distribución resulta más apropiado un indicador basado en las ventas (por ejemplo, </w:t>
+      </w:r>
+      <w:proofErr w:type="spellStart"/>
+      <w:r>
+        <w:rPr>
+          <w:rFonts w:ascii="Arial" w:hAnsi="Arial" w:cs="Arial"/>
+          <w:i/>
+          <w:iCs/>
+          <w:color w:val="808080"/>
+          <w:sz w:val="20"/>
+          <w:szCs w:val="20"/>
+        </w:rPr>
+        <w:t>Return</w:t>
+      </w:r>
+      <w:proofErr w:type="spellEnd"/>
+      <w:r>
+        <w:rPr>
+          <w:rFonts w:ascii="Arial" w:hAnsi="Arial" w:cs="Arial"/>
+          <w:i/>
+          <w:iCs/>
+          <w:color w:val="808080"/>
+          <w:sz w:val="20"/>
+          <w:szCs w:val="20"/>
+        </w:rPr>
+        <w:t xml:space="preserve"> </w:t>
+      </w:r>
+      <w:proofErr w:type="spellStart"/>
+      <w:r>
+        <w:rPr>
+          <w:rFonts w:ascii="Arial" w:hAnsi="Arial" w:cs="Arial"/>
+          <w:i/>
+          <w:iCs/>
+          <w:color w:val="808080"/>
+          <w:sz w:val="20"/>
+          <w:szCs w:val="20"/>
+        </w:rPr>
+        <w:t>on</w:t>
+      </w:r>
+      <w:proofErr w:type="spellEnd"/>
+      <w:r>
+        <w:rPr>
+          <w:rFonts w:ascii="Arial" w:hAnsi="Arial" w:cs="Arial"/>
+          <w:i/>
+          <w:iCs/>
+          <w:color w:val="808080"/>
+          <w:sz w:val="20"/>
+          <w:szCs w:val="20"/>
+        </w:rPr>
+        <w:t xml:space="preserve"> Sales</w:t>
       </w:r>
       <w:r>
         <w:rPr>
@@ -5019,7 +5312,31 @@
           <w:sz w:val="20"/>
           <w:szCs w:val="20"/>
         </w:rPr>
-        <w:t>Servicios intragrupo benefit test</w:t>
+        <w:t xml:space="preserve">Servicios intragrupo </w:t>
+      </w:r>
+      <w:proofErr w:type="spellStart"/>
+      <w:r>
+        <w:rPr>
+          <w:rFonts w:ascii="Arial" w:hAnsi="Arial" w:cs="Arial"/>
+          <w:b/>
+          <w:bCs/>
+          <w:color w:val="808080"/>
+          <w:sz w:val="20"/>
+          <w:szCs w:val="20"/>
+        </w:rPr>
+        <w:t>benefit</w:t>
+      </w:r>
+      <w:proofErr w:type="spellEnd"/>
+      <w:r>
+        <w:rPr>
+          <w:rFonts w:ascii="Arial" w:hAnsi="Arial" w:cs="Arial"/>
+          <w:b/>
+          <w:bCs/>
+          <w:color w:val="808080"/>
+          <w:sz w:val="20"/>
+          <w:szCs w:val="20"/>
+        </w:rPr>
+        <w:t xml:space="preserve"> test</w:t>
       </w:r>
     </w:p>
     <w:p>
@@ -5065,7 +5382,27 @@
           <w:sz w:val="20"/>
           <w:szCs w:val="20"/>
         </w:rPr>
-        <w:t>si el servicio ha sido efectivamente prestado y genera un beneficio económico o comercial para la entidad receptora (benefit test); y</w:t>
+        <w:t>si el servicio ha sido efectivamente prestado y genera un beneficio económico o comercial para la entidad receptora (</w:t>
+      </w:r>
+      <w:proofErr w:type="spellStart"/>
+      <w:r>
+        <w:rPr>
+          <w:rFonts w:ascii="Arial" w:hAnsi="Arial" w:cs="Arial"/>
+          <w:color w:val="808080"/>
+          <w:sz w:val="20"/>
+          <w:szCs w:val="20"/>
+        </w:rPr>
+        <w:t>benefit</w:t>
+      </w:r>
+      <w:proofErr w:type="spellEnd"/>
+      <w:r>
+        <w:rPr>
+          <w:rFonts w:ascii="Arial" w:hAnsi="Arial" w:cs="Arial"/>
+          <w:color w:val="808080"/>
+          <w:sz w:val="20"/>
+          <w:szCs w:val="20"/>
+        </w:rPr>
+        <w:t xml:space="preserve"> test); y</w:t>
       </w:r>
     </w:p>
     <w:p>
@@ -5090,7 +5427,67 @@
           <w:sz w:val="20"/>
           <w:szCs w:val="20"/>
         </w:rPr>
-        <w:t>si la remuneración aplicada se ajusta al principio de plena competencia (arm’s length principle).</w:t>
+        <w:t>si la remuneración aplicada se ajusta al principio de plena competencia (</w:t>
+      </w:r>
+      <w:proofErr w:type="spellStart"/>
+      <w:r>
+        <w:rPr>
+          <w:rFonts w:ascii="Arial" w:hAnsi="Arial" w:cs="Arial"/>
+          <w:color w:val="808080"/>
+          <w:sz w:val="20"/>
+          <w:szCs w:val="20"/>
+        </w:rPr>
+        <w:t>arm’s</w:t>
+      </w:r>
+      <w:proofErr w:type="spellEnd"/>
+      <w:r>
+        <w:rPr>
+          <w:rFonts w:ascii="Arial" w:hAnsi="Arial" w:cs="Arial"/>
+          <w:color w:val="808080"/>
+          <w:sz w:val="20"/>
+          <w:szCs w:val="20"/>
+        </w:rPr>
+        <w:t xml:space="preserve"> </w:t>
+      </w:r>
+      <w:proofErr w:type="spellStart"/>
+      <w:r>
+        <w:rPr>
+          <w:rFonts w:ascii="Arial" w:hAnsi="Arial" w:cs="Arial"/>
+          <w:color w:val="808080"/>
+          <w:sz w:val="20"/>
+          <w:szCs w:val="20"/>
+        </w:rPr>
+        <w:t>length</w:t>
+      </w:r>
+      <w:proofErr w:type="spellEnd"/>
+      <w:r>
+        <w:rPr>
+          <w:rFonts w:ascii="Arial" w:hAnsi="Arial" w:cs="Arial"/>
+          <w:color w:val="808080"/>
+          <w:sz w:val="20"/>
+          <w:szCs w:val="20"/>
+        </w:rPr>
+        <w:t xml:space="preserve"> </w:t>
+      </w:r>
+      <w:proofErr w:type="spellStart"/>
+      <w:r>
+        <w:rPr>
+          <w:rFonts w:ascii="Arial" w:hAnsi="Arial" w:cs="Arial"/>
+          <w:color w:val="808080"/>
+          <w:sz w:val="20"/>
+          <w:szCs w:val="20"/>
+        </w:rPr>
+        <w:t>principle</w:t>
+      </w:r>
+      <w:proofErr w:type="spellEnd"/>
+      <w:r>
+        <w:rPr>
+          <w:rFonts w:ascii="Arial" w:hAnsi="Arial" w:cs="Arial"/>
+          <w:color w:val="808080"/>
+          <w:sz w:val="20"/>
+          <w:szCs w:val="20"/>
+        </w:rPr>
+        <w:t>).</w:t>
       </w:r>
     </w:p>
     <w:p>
@@ -5132,7 +5529,27 @@
           <w:sz w:val="20"/>
           <w:szCs w:val="20"/>
         </w:rPr>
-        <w:t>La Administración Tributaria española mantiene un enfoque estricto respecto de los servicios corporativos intragrupo, exigiendo que los contribuyentes acrediten su deducibilidad mediante un benefit test que demuestre, entre otros aspectos:</w:t>
+        <w:t xml:space="preserve">La Administración Tributaria española mantiene un enfoque estricto respecto de los servicios corporativos intragrupo, exigiendo que los contribuyentes acrediten su deducibilidad mediante un </w:t>
+      </w:r>
+      <w:proofErr w:type="spellStart"/>
+      <w:r>
+        <w:rPr>
+          <w:rFonts w:ascii="Arial" w:hAnsi="Arial" w:cs="Arial"/>
+          <w:color w:val="808080"/>
+          <w:sz w:val="20"/>
+          <w:szCs w:val="20"/>
+        </w:rPr>
+        <w:t>benefit</w:t>
+      </w:r>
+      <w:proofErr w:type="spellEnd"/>
+      <w:r>
+        <w:rPr>
+          <w:rFonts w:ascii="Arial" w:hAnsi="Arial" w:cs="Arial"/>
+          <w:color w:val="808080"/>
+          <w:sz w:val="20"/>
+          <w:szCs w:val="20"/>
+        </w:rPr>
+        <w:t xml:space="preserve"> test que demuestre, entre otros aspectos:</w:t>
       </w:r>
     </w:p>
     <w:p>
@@ -5228,7 +5645,27 @@
           <w:sz w:val="20"/>
           <w:szCs w:val="20"/>
         </w:rPr>
-        <w:t xml:space="preserve">En consecuencia, se recomienda que la Documentación incluya un benefit test detallado, acompañado de la evidencia que acredite la trazabilidad y sustancia de los servicios, tanto en el caso de los servicios de bajo valor añadido (descritos en la documentación), como, en su caso, de los servicios de mayor valor añadido. Esta información permitirá reforzar la defensa del </w:t>
+        <w:t xml:space="preserve">En consecuencia, se recomienda que la Documentación incluya un </w:t>
+      </w:r>
+      <w:proofErr w:type="spellStart"/>
+      <w:r>
+        <w:rPr>
+          <w:rFonts w:ascii="Arial" w:hAnsi="Arial" w:cs="Arial"/>
+          <w:color w:val="808080"/>
+          <w:sz w:val="20"/>
+          <w:szCs w:val="20"/>
+        </w:rPr>
+        <w:t>benefit</w:t>
+      </w:r>
+      <w:proofErr w:type="spellEnd"/>
+      <w:r>
+        <w:rPr>
+          <w:rFonts w:ascii="Arial" w:hAnsi="Arial" w:cs="Arial"/>
+          <w:color w:val="808080"/>
+          <w:sz w:val="20"/>
+          <w:szCs w:val="20"/>
+        </w:rPr>
+        <w:t xml:space="preserve"> test detallado, acompañado de la evidencia que acredite la trazabilidad y sustancia de los servicios, tanto en el caso de los servicios de bajo valor añadido (descritos en la documentación), como, en su caso, de los servicios de mayor valor añadido. Esta información permitirá reforzar la defensa del </w:t>
       </w:r>
       <w:r>
         <w:rPr>
@@ -5471,7 +5908,27 @@
           <w:sz w:val="20"/>
           <w:szCs w:val="20"/>
         </w:rPr>
-        <w:t xml:space="preserve">Esta situación constituye un indicador de riesgo fiscal habitualmente monitorizado por la Agencia Estatal de Administración Tributaria (AEAT), al considerar que la persistencia de resultados negativos puede reflejar desviaciones respecto del principio de plena competencia. En particular, las Directrices OCDE 2022 (Capítulo I, Sección D  y Capítulo VI determinan que la existencia de pérdidas no invalida automáticamente la plena competencia de determinadas contraprestaciones (por ejemplo, royalties). No obstante, las pérdidas recurrentes constituyen un indicador de riesgo que exige justificar la continuidad de pagos mediante evidencia objetiva (expectativa razonable de beneficios futuros, carácter esencial del intangible, cláusulas contractuales que regulen ajustes, etc.). En aplicación del art. 17 del RIS, tales circunstancias económicas deben explicarse y documentarse en la </w:t>
+        <w:t xml:space="preserve">Esta situación constituye un indicador de riesgo fiscal habitualmente monitorizado por la Agencia Estatal de Administración Tributaria (AEAT), al considerar que la persistencia de resultados negativos puede reflejar desviaciones respecto del principio de plena competencia. En particular, las Directrices OCDE 2022 (Capítulo I, Sección </w:t>
+      </w:r>
+      <w:proofErr w:type="gramStart"/>
+      <w:r>
+        <w:rPr>
+          <w:rFonts w:ascii="Arial" w:hAnsi="Arial" w:cs="Arial"/>
+          <w:color w:val="808080"/>
+          <w:sz w:val="20"/>
+          <w:szCs w:val="20"/>
+        </w:rPr>
+        <w:t>D  y</w:t>
+      </w:r>
+      <w:proofErr w:type="gramEnd"/>
+      <w:r>
+        <w:rPr>
+          <w:rFonts w:ascii="Arial" w:hAnsi="Arial" w:cs="Arial"/>
+          <w:color w:val="808080"/>
+          <w:sz w:val="20"/>
+          <w:szCs w:val="20"/>
+        </w:rPr>
+        <w:t xml:space="preserve"> Capítulo VI determinan que la existencia de pérdidas no invalida automáticamente la plena competencia de determinadas contraprestaciones (por ejemplo, royalties). No obstante, las pérdidas recurrentes constituyen un indicador de riesgo que exige justificar la continuidad de pagos mediante evidencia objetiva (expectativa razonable de beneficios futuros, carácter esencial del intangible, cláusulas contractuales que regulen ajustes, etc.). En aplicación del art. 17 del RIS, tales circunstancias económicas deben explicarse y documentarse en la </w:t>
       </w:r>
       <w:r>
         <w:rPr>

</xml_diff>